<commit_message>
renderdoc wtf, whats wrong with cheating to get the grade
</commit_message>
<xml_diff>
--- a/M4_Illusion_Wei_Jingsong_IMR.docx
+++ b/M4_Illusion_Wei_Jingsong_IMR.docx
@@ -366,15 +366,15 @@
         <w:tblLook w:val="04A0" w:firstRow="1" w:lastRow="0" w:firstColumn="1" w:lastColumn="0" w:noHBand="0" w:noVBand="1"/>
       </w:tblPr>
       <w:tblGrid>
-        <w:gridCol w:w="2394"/>
-        <w:gridCol w:w="2394"/>
-        <w:gridCol w:w="2394"/>
-        <w:gridCol w:w="2394"/>
+        <w:gridCol w:w="2545"/>
+        <w:gridCol w:w="2326"/>
+        <w:gridCol w:w="2343"/>
+        <w:gridCol w:w="2362"/>
       </w:tblGrid>
       <w:tr>
         <w:tc>
           <w:tcPr>
-            <w:tcW w:w="2394" w:type="dxa"/>
+            <w:tcW w:w="2545" w:type="dxa"/>
             <w:shd w:val="clear" w:color="auto" w:fill="C6D9F1" w:themeFill="text2" w:themeFillTint="33"/>
           </w:tcPr>
           <w:p>
@@ -410,7 +410,7 @@
         </w:tc>
         <w:tc>
           <w:tcPr>
-            <w:tcW w:w="2394" w:type="dxa"/>
+            <w:tcW w:w="2326" w:type="dxa"/>
             <w:shd w:val="clear" w:color="auto" w:fill="C6D9F1" w:themeFill="text2" w:themeFillTint="33"/>
           </w:tcPr>
           <w:p>
@@ -446,7 +446,7 @@
         </w:tc>
         <w:tc>
           <w:tcPr>
-            <w:tcW w:w="2394" w:type="dxa"/>
+            <w:tcW w:w="2343" w:type="dxa"/>
             <w:shd w:val="clear" w:color="auto" w:fill="C6D9F1" w:themeFill="text2" w:themeFillTint="33"/>
           </w:tcPr>
           <w:p>
@@ -494,7 +494,7 @@
         </w:tc>
         <w:tc>
           <w:tcPr>
-            <w:tcW w:w="2394" w:type="dxa"/>
+            <w:tcW w:w="2362" w:type="dxa"/>
             <w:shd w:val="clear" w:color="auto" w:fill="C6D9F1" w:themeFill="text2" w:themeFillTint="33"/>
           </w:tcPr>
           <w:p>
@@ -534,13 +534,12 @@
       <w:tr>
         <w:tc>
           <w:tcPr>
-            <w:tcW w:w="2394" w:type="dxa"/>
+            <w:tcW w:w="2545" w:type="dxa"/>
           </w:tcPr>
           <w:p>
             <w:pPr>
               <w:rPr>
                 <w:rFonts w:ascii="Calibri" w:hAnsi="Calibri" w:cs="Times New Roman"/>
-                <w:color w:val="0070C0"/>
                 <w:sz w:val="20"/>
                 <w:szCs w:val="20"/>
               </w:rPr>
@@ -549,24 +548,31 @@
               <w:rPr>
                 <w:rFonts w:ascii="Calibri" w:hAnsi="Calibri" w:cs="Times New Roman"/>
                 <w:i/>
-                <w:color w:val="0070C0"/>
-                <w:sz w:val="20"/>
-                <w:szCs w:val="20"/>
-              </w:rPr>
-              <w:t>Graphics.cpp</w:t>
+                <w:sz w:val="20"/>
+                <w:szCs w:val="20"/>
+              </w:rPr>
+              <w:t>IUScriptInternalCalls.cpp</w:t>
+            </w:r>
+            <w:r>
+              <w:rPr>
+                <w:rFonts w:ascii="Calibri" w:hAnsi="Calibri" w:cs="Times New Roman"/>
+                <w:i/>
+                <w:sz w:val="20"/>
+                <w:szCs w:val="20"/>
+              </w:rPr>
+              <w:t>.cpp</w:t>
             </w:r>
           </w:p>
         </w:tc>
         <w:tc>
           <w:tcPr>
-            <w:tcW w:w="2394" w:type="dxa"/>
+            <w:tcW w:w="2326" w:type="dxa"/>
           </w:tcPr>
           <w:p>
             <w:pPr>
               <w:jc w:val="center"/>
               <w:rPr>
                 <w:rFonts w:ascii="Calibri" w:hAnsi="Calibri" w:cs="Times New Roman"/>
-                <w:color w:val="0070C0"/>
                 <w:sz w:val="20"/>
                 <w:szCs w:val="20"/>
               </w:rPr>
@@ -574,49 +580,91 @@
             <w:r>
               <w:rPr>
                 <w:rFonts w:ascii="Calibri" w:hAnsi="Calibri" w:cs="Times New Roman"/>
-                <w:color w:val="0070C0"/>
-                <w:sz w:val="20"/>
-                <w:szCs w:val="20"/>
-              </w:rPr>
-              <w:t>4</w:t>
-            </w:r>
-            <w:r>
-              <w:rPr>
-                <w:rFonts w:ascii="Calibri" w:hAnsi="Calibri" w:cs="Times New Roman"/>
-                <w:color w:val="0070C0"/>
-              </w:rPr>
-              <w:t>50</w:t>
+                <w:sz w:val="20"/>
+                <w:szCs w:val="20"/>
+              </w:rPr>
+              <w:t>30</w:t>
             </w:r>
           </w:p>
         </w:tc>
         <w:tc>
           <w:tcPr>
-            <w:tcW w:w="2394" w:type="dxa"/>
+            <w:tcW w:w="2343" w:type="dxa"/>
           </w:tcPr>
           <w:p>
             <w:pPr>
               <w:rPr>
-                <w:rFonts w:ascii="Calibri" w:hAnsi="Calibri" w:cs="Times New Roman"/>
-                <w:color w:val="0070C0"/>
-                <w:sz w:val="20"/>
-                <w:szCs w:val="20"/>
+                <w:rFonts w:ascii="Calibri" w:eastAsia="SimSun" w:hAnsi="Calibri" w:cs="Times New Roman"/>
+                <w:sz w:val="20"/>
+                <w:szCs w:val="20"/>
+                <w:lang w:eastAsia="zh-CN"/>
               </w:rPr>
             </w:pPr>
             <w:r>
               <w:rPr>
                 <w:rFonts w:ascii="Calibri" w:hAnsi="Calibri" w:cs="Times New Roman"/>
                 <w:i/>
-                <w:color w:val="0070C0"/>
-                <w:sz w:val="20"/>
-                <w:szCs w:val="20"/>
-              </w:rPr>
-              <w:t>Added support for batch rendering techniques</w:t>
+                <w:sz w:val="20"/>
+                <w:szCs w:val="20"/>
+              </w:rPr>
+              <w:t xml:space="preserve">Added </w:t>
+            </w:r>
+            <w:r>
+              <w:rPr>
+                <w:rFonts w:ascii="Calibri" w:hAnsi="Calibri" w:cs="Times New Roman"/>
+                <w:i/>
+                <w:sz w:val="20"/>
+                <w:szCs w:val="20"/>
+              </w:rPr>
+              <w:t>function</w:t>
+            </w:r>
+            <w:r>
+              <w:rPr>
+                <w:rFonts w:ascii="Calibri" w:eastAsia="SimSun" w:hAnsi="Calibri" w:cs="Times New Roman" w:hint="eastAsia"/>
+                <w:i/>
+                <w:sz w:val="20"/>
+                <w:szCs w:val="20"/>
+                <w:lang w:eastAsia="zh-CN"/>
+              </w:rPr>
+              <w:t xml:space="preserve"> t</w:t>
+            </w:r>
+            <w:r>
+              <w:rPr>
+                <w:rFonts w:ascii="Calibri" w:eastAsia="SimSun" w:hAnsi="Calibri" w:cs="Times New Roman"/>
+                <w:i/>
+                <w:sz w:val="20"/>
+                <w:szCs w:val="20"/>
+                <w:lang w:eastAsia="zh-CN"/>
+              </w:rPr>
+              <w:t xml:space="preserve">o switch </w:t>
+            </w:r>
+            <w:proofErr w:type="spellStart"/>
+            <w:r>
+              <w:rPr>
+                <w:rFonts w:ascii="Calibri" w:eastAsia="SimSun" w:hAnsi="Calibri" w:cs="Times New Roman"/>
+                <w:i/>
+                <w:sz w:val="20"/>
+                <w:szCs w:val="20"/>
+                <w:lang w:eastAsia="zh-CN"/>
+              </w:rPr>
+              <w:t>LMBItem</w:t>
+            </w:r>
+            <w:proofErr w:type="spellEnd"/>
+            <w:r>
+              <w:rPr>
+                <w:rFonts w:ascii="Calibri" w:eastAsia="SimSun" w:hAnsi="Calibri" w:cs="Times New Roman"/>
+                <w:i/>
+                <w:sz w:val="20"/>
+                <w:szCs w:val="20"/>
+                <w:lang w:eastAsia="zh-CN"/>
+              </w:rPr>
+              <w:t xml:space="preserve"> icon.</w:t>
             </w:r>
           </w:p>
         </w:tc>
         <w:tc>
           <w:tcPr>
-            <w:tcW w:w="2394" w:type="dxa"/>
+            <w:tcW w:w="2362" w:type="dxa"/>
           </w:tcPr>
           <w:p>
             <w:pPr>
@@ -628,29 +676,19 @@
                 <w:szCs w:val="20"/>
               </w:rPr>
             </w:pPr>
-            <w:r>
-              <w:rPr>
-                <w:rFonts w:ascii="Calibri" w:hAnsi="Calibri" w:cs="Times New Roman"/>
-                <w:color w:val="0070C0"/>
-                <w:sz w:val="20"/>
-                <w:szCs w:val="20"/>
-              </w:rPr>
-              <w:t>www.opengl.org</w:t>
-            </w:r>
           </w:p>
         </w:tc>
       </w:tr>
       <w:tr>
         <w:tc>
           <w:tcPr>
-            <w:tcW w:w="2394" w:type="dxa"/>
+            <w:tcW w:w="2545" w:type="dxa"/>
           </w:tcPr>
           <w:p>
             <w:pPr>
               <w:rPr>
                 <w:rFonts w:ascii="Calibri" w:hAnsi="Calibri" w:cs="Times New Roman"/>
                 <w:i/>
-                <w:color w:val="0070C0"/>
                 <w:sz w:val="20"/>
                 <w:szCs w:val="20"/>
               </w:rPr>
@@ -660,35 +698,23 @@
               <w:rPr>
                 <w:rFonts w:ascii="Calibri" w:hAnsi="Calibri" w:cs="Times New Roman"/>
                 <w:i/>
-                <w:color w:val="0070C0"/>
-                <w:sz w:val="20"/>
-                <w:szCs w:val="20"/>
-              </w:rPr>
-              <w:t>Audio.</w:t>
-            </w:r>
-            <w:r>
-              <w:rPr>
-                <w:rFonts w:ascii="Calibri" w:hAnsi="Calibri" w:cs="Times New Roman"/>
-                <w:i/>
-                <w:color w:val="0070C0"/>
-                <w:sz w:val="20"/>
-                <w:szCs w:val="20"/>
-              </w:rPr>
-              <w:t>h</w:t>
+                <w:sz w:val="20"/>
+                <w:szCs w:val="20"/>
+              </w:rPr>
+              <w:t>CrystalLaser.cs</w:t>
             </w:r>
             <w:proofErr w:type="spellEnd"/>
           </w:p>
         </w:tc>
         <w:tc>
           <w:tcPr>
-            <w:tcW w:w="2394" w:type="dxa"/>
+            <w:tcW w:w="2326" w:type="dxa"/>
           </w:tcPr>
           <w:p>
             <w:pPr>
               <w:jc w:val="center"/>
               <w:rPr>
                 <w:rFonts w:ascii="Calibri" w:hAnsi="Calibri" w:cs="Times New Roman"/>
-                <w:color w:val="0070C0"/>
                 <w:sz w:val="20"/>
                 <w:szCs w:val="20"/>
               </w:rPr>
@@ -696,25 +722,22 @@
             <w:r>
               <w:rPr>
                 <w:rFonts w:ascii="Calibri" w:hAnsi="Calibri" w:cs="Times New Roman"/>
-                <w:i/>
-                <w:color w:val="0070C0"/>
-                <w:sz w:val="20"/>
-                <w:szCs w:val="20"/>
-              </w:rPr>
-              <w:t>4</w:t>
+                <w:sz w:val="20"/>
+                <w:szCs w:val="20"/>
+              </w:rPr>
+              <w:t>127</w:t>
             </w:r>
           </w:p>
         </w:tc>
         <w:tc>
           <w:tcPr>
-            <w:tcW w:w="2394" w:type="dxa"/>
+            <w:tcW w:w="2343" w:type="dxa"/>
           </w:tcPr>
           <w:p>
             <w:pPr>
               <w:rPr>
                 <w:rFonts w:ascii="Calibri" w:hAnsi="Calibri" w:cs="Times New Roman"/>
                 <w:i/>
-                <w:color w:val="0070C0"/>
                 <w:sz w:val="20"/>
                 <w:szCs w:val="20"/>
               </w:rPr>
@@ -723,17 +746,25 @@
               <w:rPr>
                 <w:rFonts w:ascii="Calibri" w:hAnsi="Calibri" w:cs="Times New Roman"/>
                 <w:i/>
-                <w:color w:val="0070C0"/>
-                <w:sz w:val="20"/>
-                <w:szCs w:val="20"/>
-              </w:rPr>
-              <w:t>Added spatial 2D audio support</w:t>
+                <w:sz w:val="20"/>
+                <w:szCs w:val="20"/>
+              </w:rPr>
+              <w:t xml:space="preserve">Added </w:t>
+            </w:r>
+            <w:r>
+              <w:rPr>
+                <w:rFonts w:ascii="Calibri" w:hAnsi="Calibri" w:cs="Times New Roman"/>
+                <w:i/>
+                <w:sz w:val="20"/>
+                <w:szCs w:val="20"/>
+              </w:rPr>
+              <w:t>scripts for crystal to reflect the laser to the next crystal.</w:t>
             </w:r>
           </w:p>
         </w:tc>
         <w:tc>
           <w:tcPr>
-            <w:tcW w:w="2394" w:type="dxa"/>
+            <w:tcW w:w="2362" w:type="dxa"/>
           </w:tcPr>
           <w:p>
             <w:pPr>
@@ -745,54 +776,44 @@
                 <w:szCs w:val="20"/>
               </w:rPr>
             </w:pPr>
-            <w:r>
-              <w:rPr>
-                <w:rFonts w:ascii="Calibri" w:hAnsi="Calibri" w:cs="Times New Roman"/>
-                <w:color w:val="0070C0"/>
-                <w:sz w:val="20"/>
-                <w:szCs w:val="20"/>
-              </w:rPr>
-              <w:t>www.fmod.com</w:t>
-            </w:r>
           </w:p>
         </w:tc>
       </w:tr>
       <w:tr>
         <w:tc>
           <w:tcPr>
-            <w:tcW w:w="2394" w:type="dxa"/>
+            <w:tcW w:w="2545" w:type="dxa"/>
           </w:tcPr>
           <w:p>
             <w:pPr>
               <w:rPr>
                 <w:rFonts w:ascii="Calibri" w:hAnsi="Calibri" w:cs="Times New Roman"/>
-                <w:color w:val="0070C0"/>
                 <w:sz w:val="20"/>
                 <w:szCs w:val="20"/>
               </w:rPr>
             </w:pPr>
+            <w:proofErr w:type="spellStart"/>
             <w:r>
               <w:rPr>
                 <w:rFonts w:ascii="Calibri" w:hAnsi="Calibri" w:cs="Times New Roman"/>
                 <w:i/>
-                <w:color w:val="0070C0"/>
-                <w:sz w:val="20"/>
-                <w:szCs w:val="20"/>
-              </w:rPr>
-              <w:t>Audio.cpp</w:t>
-            </w:r>
+                <w:sz w:val="20"/>
+                <w:szCs w:val="20"/>
+              </w:rPr>
+              <w:t>CrystalScript.cs</w:t>
+            </w:r>
+            <w:proofErr w:type="spellEnd"/>
           </w:p>
         </w:tc>
         <w:tc>
           <w:tcPr>
-            <w:tcW w:w="2394" w:type="dxa"/>
+            <w:tcW w:w="2326" w:type="dxa"/>
           </w:tcPr>
           <w:p>
             <w:pPr>
               <w:jc w:val="center"/>
               <w:rPr>
                 <w:rFonts w:ascii="Calibri" w:hAnsi="Calibri" w:cs="Times New Roman"/>
-                <w:color w:val="0070C0"/>
                 <w:sz w:val="20"/>
                 <w:szCs w:val="20"/>
               </w:rPr>
@@ -800,24 +821,21 @@
             <w:r>
               <w:rPr>
                 <w:rFonts w:ascii="Calibri" w:hAnsi="Calibri" w:cs="Times New Roman"/>
-                <w:i/>
-                <w:color w:val="0070C0"/>
-                <w:sz w:val="20"/>
-                <w:szCs w:val="20"/>
-              </w:rPr>
-              <w:t>50</w:t>
+                <w:sz w:val="20"/>
+                <w:szCs w:val="20"/>
+              </w:rPr>
+              <w:t>101</w:t>
             </w:r>
           </w:p>
         </w:tc>
         <w:tc>
           <w:tcPr>
-            <w:tcW w:w="2394" w:type="dxa"/>
+            <w:tcW w:w="2343" w:type="dxa"/>
           </w:tcPr>
           <w:p>
             <w:pPr>
               <w:rPr>
                 <w:rFonts w:ascii="Calibri" w:hAnsi="Calibri" w:cs="Times New Roman"/>
-                <w:color w:val="0070C0"/>
                 <w:sz w:val="20"/>
                 <w:szCs w:val="20"/>
               </w:rPr>
@@ -826,121 +844,45 @@
               <w:rPr>
                 <w:rFonts w:ascii="Calibri" w:hAnsi="Calibri" w:cs="Times New Roman"/>
                 <w:i/>
-                <w:color w:val="0070C0"/>
-                <w:sz w:val="20"/>
-                <w:szCs w:val="20"/>
-              </w:rPr>
-              <w:t>Added spatial 2D audio support</w:t>
+                <w:sz w:val="20"/>
+                <w:szCs w:val="20"/>
+              </w:rPr>
+              <w:t xml:space="preserve">Added </w:t>
+            </w:r>
+            <w:r>
+              <w:rPr>
+                <w:rFonts w:ascii="Calibri" w:hAnsi="Calibri" w:cs="Times New Roman"/>
+                <w:i/>
+                <w:sz w:val="20"/>
+                <w:szCs w:val="20"/>
+              </w:rPr>
+              <w:t xml:space="preserve">script for crystal to </w:t>
+            </w:r>
+            <w:proofErr w:type="spellStart"/>
+            <w:r>
+              <w:rPr>
+                <w:rFonts w:ascii="Calibri" w:hAnsi="Calibri" w:cs="Times New Roman"/>
+                <w:i/>
+                <w:sz w:val="20"/>
+                <w:szCs w:val="20"/>
+              </w:rPr>
+              <w:t>roate</w:t>
+            </w:r>
+            <w:proofErr w:type="spellEnd"/>
+            <w:r>
+              <w:rPr>
+                <w:rFonts w:ascii="Calibri" w:hAnsi="Calibri" w:cs="Times New Roman"/>
+                <w:i/>
+                <w:sz w:val="20"/>
+                <w:szCs w:val="20"/>
+              </w:rPr>
+              <w:t>, move and activate a door.</w:t>
             </w:r>
           </w:p>
         </w:tc>
         <w:tc>
           <w:tcPr>
-            <w:tcW w:w="2394" w:type="dxa"/>
-          </w:tcPr>
-          <w:p>
-            <w:pPr>
-              <w:jc w:val="center"/>
-              <w:rPr>
-                <w:rFonts w:ascii="Calibri" w:hAnsi="Calibri" w:cs="Times New Roman"/>
-                <w:color w:val="0070C0"/>
-                <w:sz w:val="20"/>
-                <w:szCs w:val="20"/>
-              </w:rPr>
-            </w:pPr>
-            <w:r>
-              <w:rPr>
-                <w:rFonts w:ascii="Calibri" w:hAnsi="Calibri" w:cs="Times New Roman"/>
-                <w:color w:val="0070C0"/>
-                <w:sz w:val="20"/>
-                <w:szCs w:val="20"/>
-              </w:rPr>
-              <w:t>www.fmod.com</w:t>
-            </w:r>
-          </w:p>
-        </w:tc>
-      </w:tr>
-      <w:tr>
-        <w:tc>
-          <w:tcPr>
-            <w:tcW w:w="2394" w:type="dxa"/>
-          </w:tcPr>
-          <w:p>
-            <w:pPr>
-              <w:rPr>
-                <w:rFonts w:ascii="Calibri" w:hAnsi="Calibri" w:cs="Times New Roman"/>
-                <w:color w:val="0070C0"/>
-                <w:sz w:val="20"/>
-                <w:szCs w:val="20"/>
-              </w:rPr>
-            </w:pPr>
-            <w:r>
-              <w:rPr>
-                <w:rFonts w:ascii="Calibri" w:hAnsi="Calibri" w:cs="Times New Roman"/>
-                <w:i/>
-                <w:iCs/>
-                <w:color w:val="0070C0"/>
-                <w:sz w:val="20"/>
-                <w:szCs w:val="20"/>
-              </w:rPr>
-              <w:t>Physics.cpp</w:t>
-            </w:r>
-          </w:p>
-        </w:tc>
-        <w:tc>
-          <w:tcPr>
-            <w:tcW w:w="2394" w:type="dxa"/>
-          </w:tcPr>
-          <w:p>
-            <w:pPr>
-              <w:jc w:val="center"/>
-              <w:rPr>
-                <w:rFonts w:ascii="Calibri" w:hAnsi="Calibri" w:cs="Times New Roman"/>
-                <w:color w:val="0070C0"/>
-                <w:sz w:val="20"/>
-                <w:szCs w:val="20"/>
-              </w:rPr>
-            </w:pPr>
-            <w:r>
-              <w:rPr>
-                <w:rFonts w:ascii="Calibri" w:hAnsi="Calibri" w:cs="Times New Roman"/>
-                <w:color w:val="0070C0"/>
-                <w:sz w:val="20"/>
-                <w:szCs w:val="20"/>
-              </w:rPr>
-              <w:t>10</w:t>
-            </w:r>
-          </w:p>
-        </w:tc>
-        <w:tc>
-          <w:tcPr>
-            <w:tcW w:w="2394" w:type="dxa"/>
-          </w:tcPr>
-          <w:p>
-            <w:pPr>
-              <w:rPr>
-                <w:rFonts w:ascii="Calibri" w:hAnsi="Calibri" w:cs="Times New Roman"/>
-                <w:color w:val="0070C0"/>
-                <w:sz w:val="20"/>
-                <w:szCs w:val="20"/>
-              </w:rPr>
-            </w:pPr>
-            <w:r>
-              <w:rPr>
-                <w:rFonts w:ascii="Calibri" w:hAnsi="Calibri" w:cs="Times New Roman"/>
-                <w:i/>
-                <w:iCs/>
-                <w:color w:val="0070C0"/>
-                <w:sz w:val="20"/>
-                <w:szCs w:val="20"/>
-              </w:rPr>
-              <w:t>fixed dynamic SAT collision bug</w:t>
-            </w:r>
-          </w:p>
-        </w:tc>
-        <w:tc>
-          <w:tcPr>
-            <w:tcW w:w="2394" w:type="dxa"/>
+            <w:tcW w:w="2362" w:type="dxa"/>
           </w:tcPr>
           <w:p>
             <w:pPr>
@@ -994,9 +936,8 @@
           <w:bCs/>
           <w:i/>
           <w:iCs/>
-          <w:color w:val="0070C0"/>
-        </w:rPr>
-        <w:t>510</w:t>
+        </w:rPr>
+        <w:t>258</w:t>
       </w:r>
     </w:p>
     <w:p>
@@ -1068,30 +1009,21 @@
         <w:ind w:firstLine="288"/>
         <w:rPr>
           <w:rFonts w:ascii="Calibri" w:hAnsi="Calibri" w:cs="Times New Roman"/>
-          <w:color w:val="0070C0"/>
-          <w:sz w:val="20"/>
-          <w:szCs w:val="20"/>
-        </w:rPr>
-      </w:pPr>
-      <w:r>
-        <w:rPr>
-          <w:rFonts w:ascii="Calibri" w:hAnsi="Calibri" w:cs="Times New Roman"/>
           <w:i/>
           <w:iCs/>
-          <w:color w:val="0070C0"/>
-          <w:sz w:val="20"/>
-          <w:szCs w:val="20"/>
-        </w:rPr>
-        <w:t>2 different gamepad control schemes (A to fire, LT to fire. LT to fire tested best.)</w:t>
-      </w:r>
-      <w:r>
-        <w:rPr>
-          <w:rFonts w:ascii="Calibri" w:hAnsi="Calibri" w:cs="Times New Roman"/>
-          <w:color w:val="0070C0"/>
-          <w:sz w:val="20"/>
-          <w:szCs w:val="20"/>
-        </w:rPr>
-        <w:t xml:space="preserve"> </w:t>
+          <w:sz w:val="20"/>
+          <w:szCs w:val="20"/>
+        </w:rPr>
+      </w:pPr>
+      <w:r>
+        <w:rPr>
+          <w:rFonts w:ascii="Calibri" w:hAnsi="Calibri" w:cs="Times New Roman"/>
+          <w:i/>
+          <w:iCs/>
+          <w:sz w:val="20"/>
+          <w:szCs w:val="20"/>
+        </w:rPr>
+        <w:t>3 different functionalities for crystal. Crystal can rotate, move its position when player interacts.</w:t>
       </w:r>
     </w:p>
     <w:p>
@@ -1105,30 +1037,21 @@
         <w:ind w:firstLine="288"/>
         <w:rPr>
           <w:rFonts w:ascii="Calibri" w:hAnsi="Calibri" w:cs="Times New Roman"/>
-          <w:color w:val="0070C0"/>
-          <w:sz w:val="20"/>
-          <w:szCs w:val="20"/>
-        </w:rPr>
-      </w:pPr>
-      <w:r>
-        <w:rPr>
-          <w:rFonts w:ascii="Calibri" w:hAnsi="Calibri" w:cs="Times New Roman"/>
           <w:i/>
           <w:iCs/>
-          <w:color w:val="0070C0"/>
-          <w:sz w:val="20"/>
-          <w:szCs w:val="20"/>
-        </w:rPr>
-        <w:t>3 different types of ranged damage (projectile, instant-hit, projectile with aim assist. Instant-hit tested the best.)</w:t>
-      </w:r>
-      <w:r>
-        <w:rPr>
-          <w:rFonts w:ascii="Calibri" w:hAnsi="Calibri" w:cs="Times New Roman"/>
-          <w:color w:val="0070C0"/>
-          <w:sz w:val="20"/>
-          <w:szCs w:val="20"/>
-        </w:rPr>
-        <w:t xml:space="preserve"> </w:t>
+          <w:sz w:val="20"/>
+          <w:szCs w:val="20"/>
+        </w:rPr>
+      </w:pPr>
+      <w:r>
+        <w:rPr>
+          <w:rFonts w:ascii="Calibri" w:hAnsi="Calibri" w:cs="Times New Roman"/>
+          <w:i/>
+          <w:iCs/>
+          <w:sz w:val="20"/>
+          <w:szCs w:val="20"/>
+        </w:rPr>
+        <w:t>Reflect laser line from one source to another.</w:t>
       </w:r>
     </w:p>
     <w:p>
@@ -1142,29 +1065,57 @@
         <w:ind w:firstLine="288"/>
         <w:rPr>
           <w:rFonts w:ascii="Calibri" w:hAnsi="Calibri" w:cs="Times New Roman"/>
-          <w:sz w:val="20"/>
-          <w:szCs w:val="20"/>
-        </w:rPr>
-      </w:pPr>
-      <w:r>
-        <w:rPr>
-          <w:rFonts w:ascii="Calibri" w:hAnsi="Calibri" w:cs="Times New Roman"/>
           <w:i/>
           <w:iCs/>
-          <w:color w:val="0070C0"/>
-          <w:sz w:val="20"/>
-          <w:szCs w:val="20"/>
-        </w:rPr>
-        <w:t>Hacked together a basic stealth mechanic (Findings: AI needs to have more states for stealth to appear ‘real’.)</w:t>
-      </w:r>
-      <w:r>
-        <w:rPr>
-          <w:rFonts w:ascii="Calibri" w:hAnsi="Calibri" w:cs="Times New Roman"/>
-          <w:color w:val="0070C0"/>
-          <w:sz w:val="20"/>
-          <w:szCs w:val="20"/>
-        </w:rPr>
-        <w:t xml:space="preserve"> </w:t>
+          <w:sz w:val="20"/>
+          <w:szCs w:val="20"/>
+        </w:rPr>
+      </w:pPr>
+      <w:proofErr w:type="spellStart"/>
+      <w:r>
+        <w:rPr>
+          <w:rFonts w:ascii="Calibri" w:hAnsi="Calibri" w:cs="Times New Roman"/>
+          <w:i/>
+          <w:iCs/>
+          <w:sz w:val="20"/>
+          <w:szCs w:val="20"/>
+        </w:rPr>
+        <w:t>LMBItem</w:t>
+      </w:r>
+      <w:proofErr w:type="spellEnd"/>
+      <w:r>
+        <w:rPr>
+          <w:rFonts w:ascii="Calibri" w:hAnsi="Calibri" w:cs="Times New Roman"/>
+          <w:i/>
+          <w:iCs/>
+          <w:sz w:val="20"/>
+          <w:szCs w:val="20"/>
+        </w:rPr>
+        <w:t xml:space="preserve"> icon activation when user picks up </w:t>
+      </w:r>
+      <w:proofErr w:type="spellStart"/>
+      <w:proofErr w:type="gramStart"/>
+      <w:r>
+        <w:rPr>
+          <w:rFonts w:ascii="Calibri" w:hAnsi="Calibri" w:cs="Times New Roman"/>
+          <w:i/>
+          <w:iCs/>
+          <w:sz w:val="20"/>
+          <w:szCs w:val="20"/>
+        </w:rPr>
+        <w:t>a</w:t>
+      </w:r>
+      <w:proofErr w:type="spellEnd"/>
+      <w:proofErr w:type="gramEnd"/>
+      <w:r>
+        <w:rPr>
+          <w:rFonts w:ascii="Calibri" w:hAnsi="Calibri" w:cs="Times New Roman"/>
+          <w:i/>
+          <w:iCs/>
+          <w:sz w:val="20"/>
+          <w:szCs w:val="20"/>
+        </w:rPr>
+        <w:t xml:space="preserve"> item.</w:t>
       </w:r>
     </w:p>
     <w:p>
@@ -1257,60 +1208,18 @@
         <w:rPr>
           <w:rFonts w:ascii="Calibri" w:hAnsi="Calibri" w:cs="Times New Roman"/>
           <w:i/>
-          <w:color w:val="0070C0"/>
-          <w:sz w:val="20"/>
-          <w:szCs w:val="20"/>
-        </w:rPr>
-      </w:pPr>
-      <w:r>
-        <w:rPr>
-          <w:rFonts w:ascii="Calibri" w:hAnsi="Calibri" w:cs="Times New Roman"/>
-          <w:i/>
-          <w:color w:val="0070C0"/>
-          <w:sz w:val="20"/>
-          <w:szCs w:val="20"/>
-        </w:rPr>
-        <w:t xml:space="preserve">Came up with </w:t>
-      </w:r>
-      <w:r>
-        <w:rPr>
-          <w:rFonts w:ascii="Calibri" w:hAnsi="Calibri" w:cs="Times New Roman"/>
-          <w:i/>
-          <w:color w:val="0070C0"/>
-          <w:sz w:val="20"/>
-          <w:szCs w:val="20"/>
-        </w:rPr>
-        <w:t>all game mechanics for all the levels</w:t>
-      </w:r>
-      <w:r>
-        <w:rPr>
-          <w:rFonts w:ascii="Calibri" w:hAnsi="Calibri" w:cs="Times New Roman"/>
-          <w:i/>
-          <w:color w:val="0070C0"/>
-          <w:sz w:val="20"/>
-          <w:szCs w:val="20"/>
-        </w:rPr>
-        <w:t xml:space="preserve"> and wrote entire </w:t>
-      </w:r>
-      <w:r>
-        <w:rPr>
-          <w:rFonts w:ascii="Calibri" w:hAnsi="Calibri" w:cs="Times New Roman"/>
-          <w:i/>
-          <w:color w:val="0070C0"/>
-          <w:sz w:val="20"/>
-          <w:szCs w:val="20"/>
-        </w:rPr>
-        <w:t>G</w:t>
-      </w:r>
-      <w:r>
-        <w:rPr>
-          <w:rFonts w:ascii="Calibri" w:hAnsi="Calibri" w:cs="Times New Roman"/>
-          <w:i/>
-          <w:color w:val="0070C0"/>
-          <w:sz w:val="20"/>
-          <w:szCs w:val="20"/>
-        </w:rPr>
-        <w:t>DD.</w:t>
+          <w:sz w:val="20"/>
+          <w:szCs w:val="20"/>
+        </w:rPr>
+      </w:pPr>
+      <w:r>
+        <w:rPr>
+          <w:rFonts w:ascii="Calibri" w:hAnsi="Calibri" w:cs="Times New Roman"/>
+          <w:i/>
+          <w:sz w:val="20"/>
+          <w:szCs w:val="20"/>
+        </w:rPr>
+        <w:t>Helping a team member with implementation of laser line.</w:t>
       </w:r>
     </w:p>
     <w:p>
@@ -1325,40 +1234,18 @@
         <w:rPr>
           <w:rFonts w:ascii="Calibri" w:hAnsi="Calibri" w:cs="Times New Roman"/>
           <w:i/>
-          <w:color w:val="0070C0"/>
-          <w:sz w:val="20"/>
-          <w:szCs w:val="20"/>
-        </w:rPr>
-      </w:pPr>
-      <w:r>
-        <w:rPr>
-          <w:rFonts w:ascii="Calibri" w:hAnsi="Calibri" w:cs="Times New Roman"/>
-          <w:i/>
-          <w:color w:val="0070C0"/>
-          <w:sz w:val="20"/>
-          <w:szCs w:val="20"/>
-        </w:rPr>
-        <w:t xml:space="preserve">Spent </w:t>
-      </w:r>
-      <w:r>
-        <w:rPr>
-          <w:rFonts w:ascii="Calibri" w:hAnsi="Calibri" w:cs="Times New Roman"/>
-          <w:i/>
-          <w:color w:val="0070C0"/>
-          <w:sz w:val="20"/>
-          <w:szCs w:val="20"/>
-        </w:rPr>
-        <w:t>6</w:t>
-      </w:r>
-      <w:r>
-        <w:rPr>
-          <w:rFonts w:ascii="Calibri" w:hAnsi="Calibri" w:cs="Times New Roman"/>
-          <w:i/>
-          <w:color w:val="0070C0"/>
-          <w:sz w:val="20"/>
-          <w:szCs w:val="20"/>
-        </w:rPr>
-        <w:t>+ hours optimizing the physics engine.</w:t>
+          <w:sz w:val="20"/>
+          <w:szCs w:val="20"/>
+        </w:rPr>
+      </w:pPr>
+      <w:r>
+        <w:rPr>
+          <w:rFonts w:ascii="Calibri" w:hAnsi="Calibri" w:cs="Times New Roman"/>
+          <w:i/>
+          <w:sz w:val="20"/>
+          <w:szCs w:val="20"/>
+        </w:rPr>
+        <w:t>Helping team members with script debugging.</w:t>
       </w:r>
     </w:p>
     <w:p>
@@ -1373,20 +1260,18 @@
         <w:rPr>
           <w:rFonts w:ascii="Calibri" w:hAnsi="Calibri" w:cs="Times New Roman"/>
           <w:i/>
-          <w:color w:val="0070C0"/>
-          <w:sz w:val="20"/>
-          <w:szCs w:val="20"/>
-        </w:rPr>
-      </w:pPr>
-      <w:r>
-        <w:rPr>
-          <w:rFonts w:ascii="Calibri" w:hAnsi="Calibri" w:cs="Times New Roman"/>
-          <w:i/>
-          <w:color w:val="0070C0"/>
-          <w:sz w:val="20"/>
-          <w:szCs w:val="20"/>
-        </w:rPr>
-        <w:t>Rehearsed our Beta presentation with my team.</w:t>
+          <w:sz w:val="20"/>
+          <w:szCs w:val="20"/>
+        </w:rPr>
+      </w:pPr>
+      <w:r>
+        <w:rPr>
+          <w:rFonts w:ascii="Calibri" w:hAnsi="Calibri" w:cs="Times New Roman"/>
+          <w:i/>
+          <w:sz w:val="20"/>
+          <w:szCs w:val="20"/>
+        </w:rPr>
+        <w:t>Prepare for presentation and slides.</w:t>
       </w:r>
     </w:p>
     <w:p>
@@ -1479,103 +1364,179 @@
         <w:rPr>
           <w:rFonts w:ascii="Calibri" w:hAnsi="Calibri" w:cs="Times New Roman"/>
           <w:i/>
-          <w:color w:val="0070C0"/>
-          <w:sz w:val="20"/>
-          <w:szCs w:val="20"/>
-        </w:rPr>
-      </w:pPr>
-      <w:r>
-        <w:rPr>
-          <w:rFonts w:ascii="Calibri" w:hAnsi="Calibri" w:cs="Times New Roman"/>
-          <w:i/>
-          <w:color w:val="0070C0"/>
-          <w:sz w:val="20"/>
-          <w:szCs w:val="20"/>
-        </w:rPr>
-        <w:t xml:space="preserve">We struggled with this milestone due to a massive </w:t>
-      </w:r>
-      <w:r>
-        <w:rPr>
-          <w:rFonts w:ascii="Calibri" w:hAnsi="Calibri" w:cs="Times New Roman"/>
-          <w:i/>
-          <w:color w:val="0070C0"/>
-          <w:sz w:val="20"/>
-          <w:szCs w:val="20"/>
-        </w:rPr>
-        <w:t>assignment’s</w:t>
-      </w:r>
-      <w:r>
-        <w:rPr>
-          <w:rFonts w:ascii="Calibri" w:hAnsi="Calibri" w:cs="Times New Roman"/>
-          <w:i/>
-          <w:color w:val="0070C0"/>
-          <w:sz w:val="20"/>
-          <w:szCs w:val="20"/>
-        </w:rPr>
-        <w:t xml:space="preserve"> workload in </w:t>
-      </w:r>
-      <w:r>
-        <w:rPr>
-          <w:rFonts w:ascii="Calibri" w:hAnsi="Calibri" w:cs="Times New Roman"/>
-          <w:i/>
-          <w:color w:val="0070C0"/>
-          <w:sz w:val="20"/>
-          <w:szCs w:val="20"/>
-        </w:rPr>
-        <w:t>some other modules</w:t>
-      </w:r>
-      <w:r>
-        <w:rPr>
-          <w:rFonts w:ascii="Calibri" w:hAnsi="Calibri" w:cs="Times New Roman"/>
-          <w:i/>
-          <w:color w:val="0070C0"/>
-          <w:sz w:val="20"/>
-          <w:szCs w:val="20"/>
-        </w:rPr>
-        <w:t xml:space="preserve">, but at least we still got a decent </w:t>
-      </w:r>
-      <w:r>
-        <w:rPr>
-          <w:rFonts w:ascii="Calibri" w:hAnsi="Calibri" w:cs="Times New Roman"/>
-          <w:i/>
-          <w:color w:val="0070C0"/>
-          <w:sz w:val="20"/>
-          <w:szCs w:val="20"/>
-        </w:rPr>
-        <w:t>game output with all mechanics and levels in place</w:t>
-      </w:r>
-      <w:r>
-        <w:rPr>
-          <w:rFonts w:ascii="Calibri" w:hAnsi="Calibri" w:cs="Times New Roman"/>
-          <w:i/>
-          <w:color w:val="0070C0"/>
-          <w:sz w:val="20"/>
-          <w:szCs w:val="20"/>
-        </w:rPr>
-        <w:t xml:space="preserve">. This was mainly due to </w:t>
-      </w:r>
-      <w:r>
-        <w:rPr>
-          <w:rFonts w:ascii="Calibri" w:hAnsi="Calibri" w:cs="Times New Roman"/>
-          <w:i/>
-          <w:color w:val="0070C0"/>
-          <w:sz w:val="20"/>
-          <w:szCs w:val="20"/>
-        </w:rPr>
-        <w:t>the great collaboration and team efforts while respecting our individual tasks delivery</w:t>
-      </w:r>
-      <w:r>
-        <w:rPr>
-          <w:rFonts w:ascii="Calibri" w:hAnsi="Calibri" w:cs="Times New Roman"/>
-          <w:i/>
-          <w:color w:val="0070C0"/>
+          <w:sz w:val="20"/>
+          <w:szCs w:val="20"/>
+        </w:rPr>
+      </w:pPr>
+      <w:r>
+        <w:rPr>
+          <w:rFonts w:ascii="Calibri" w:hAnsi="Calibri" w:cs="Times New Roman"/>
+          <w:i/>
+          <w:sz w:val="20"/>
+          <w:szCs w:val="20"/>
+        </w:rPr>
+        <w:t xml:space="preserve">The team and I struggled for this milestone because of miscommunication and </w:t>
+      </w:r>
+      <w:r>
+        <w:rPr>
+          <w:rFonts w:ascii="Calibri" w:hAnsi="Calibri" w:cs="Times New Roman"/>
+          <w:i/>
+          <w:sz w:val="20"/>
+          <w:szCs w:val="20"/>
+        </w:rPr>
+        <w:t>disorganized code structure</w:t>
+      </w:r>
+      <w:r>
+        <w:rPr>
+          <w:rFonts w:ascii="Calibri" w:hAnsi="Calibri" w:cs="Times New Roman"/>
+          <w:i/>
+          <w:sz w:val="20"/>
+          <w:szCs w:val="20"/>
+        </w:rPr>
+        <w:t xml:space="preserve">. We faced difficulties when implementing complex game mechanics. </w:t>
+      </w:r>
+      <w:r>
+        <w:rPr>
+          <w:rFonts w:ascii="Calibri" w:hAnsi="Calibri" w:cs="Times New Roman"/>
+          <w:i/>
+          <w:sz w:val="20"/>
+          <w:szCs w:val="20"/>
+        </w:rPr>
+        <w:t xml:space="preserve">For </w:t>
+      </w:r>
+      <w:proofErr w:type="gramStart"/>
+      <w:r>
+        <w:rPr>
+          <w:rFonts w:ascii="Calibri" w:hAnsi="Calibri" w:cs="Times New Roman"/>
+          <w:i/>
+          <w:sz w:val="20"/>
+          <w:szCs w:val="20"/>
+        </w:rPr>
+        <w:t>instance</w:t>
+      </w:r>
+      <w:proofErr w:type="gramEnd"/>
+      <w:r>
+        <w:t xml:space="preserve"> </w:t>
+      </w:r>
+      <w:r>
+        <w:rPr>
+          <w:rFonts w:ascii="Calibri" w:hAnsi="Calibri" w:cs="Times New Roman"/>
+          <w:i/>
+          <w:sz w:val="20"/>
+          <w:szCs w:val="20"/>
+        </w:rPr>
+        <w:t>certain mechanics</w:t>
+      </w:r>
+      <w:r>
+        <w:rPr>
+          <w:rFonts w:ascii="Calibri" w:hAnsi="Calibri" w:cs="Times New Roman"/>
+          <w:i/>
+          <w:sz w:val="20"/>
+          <w:szCs w:val="20"/>
+        </w:rPr>
+        <w:t xml:space="preserve"> </w:t>
+      </w:r>
+      <w:r>
+        <w:rPr>
+          <w:rFonts w:ascii="Calibri" w:hAnsi="Calibri" w:cs="Times New Roman"/>
+          <w:i/>
+          <w:sz w:val="20"/>
+          <w:szCs w:val="20"/>
+        </w:rPr>
+        <w:t>require a</w:t>
+      </w:r>
+      <w:r>
+        <w:rPr>
+          <w:rFonts w:ascii="Calibri" w:hAnsi="Calibri" w:cs="Times New Roman"/>
+          <w:i/>
+          <w:sz w:val="20"/>
+          <w:szCs w:val="20"/>
+        </w:rPr>
+        <w:t xml:space="preserve"> </w:t>
+      </w:r>
+      <w:r>
+        <w:rPr>
+          <w:rFonts w:ascii="Calibri" w:hAnsi="Calibri" w:cs="Times New Roman"/>
+          <w:i/>
+          <w:sz w:val="20"/>
+          <w:szCs w:val="20"/>
+        </w:rPr>
+        <w:t>combination of action</w:t>
+      </w:r>
+      <w:r>
+        <w:rPr>
+          <w:rFonts w:ascii="Calibri" w:hAnsi="Calibri" w:cs="Times New Roman"/>
+          <w:i/>
+          <w:sz w:val="20"/>
+          <w:szCs w:val="20"/>
+        </w:rPr>
+        <w:t xml:space="preserve">s, </w:t>
+      </w:r>
+      <w:r>
+        <w:rPr>
+          <w:rFonts w:ascii="Calibri" w:hAnsi="Calibri" w:cs="Times New Roman"/>
+          <w:i/>
+          <w:sz w:val="20"/>
+          <w:szCs w:val="20"/>
+        </w:rPr>
+        <w:t>but inconsistencies arose because each team member had their own approach to implementing these actions</w:t>
+      </w:r>
+      <w:r>
+        <w:rPr>
+          <w:rFonts w:ascii="Calibri" w:hAnsi="Calibri" w:cs="Times New Roman"/>
+          <w:i/>
+          <w:sz w:val="20"/>
+          <w:szCs w:val="20"/>
+        </w:rPr>
+        <w:t xml:space="preserve">. </w:t>
+      </w:r>
+      <w:r>
+        <w:rPr>
+          <w:rFonts w:ascii="Calibri" w:hAnsi="Calibri" w:cs="Times New Roman"/>
+          <w:i/>
+          <w:sz w:val="20"/>
+          <w:szCs w:val="20"/>
+        </w:rPr>
+        <w:t>This led to duplicated code and inhibited scalability</w:t>
+      </w:r>
+      <w:r>
+        <w:rPr>
+          <w:rFonts w:ascii="Calibri" w:hAnsi="Calibri" w:cs="Times New Roman"/>
+          <w:i/>
           <w:sz w:val="20"/>
           <w:szCs w:val="20"/>
         </w:rPr>
         <w:t>.</w:t>
       </w:r>
-    </w:p>
-    <w:p/>
+      <w:r>
+        <w:rPr>
+          <w:rFonts w:ascii="Calibri" w:hAnsi="Calibri" w:cs="Times New Roman"/>
+          <w:i/>
+          <w:sz w:val="20"/>
+          <w:szCs w:val="20"/>
+        </w:rPr>
+        <w:t xml:space="preserve"> </w:t>
+      </w:r>
+      <w:r>
+        <w:rPr>
+          <w:rFonts w:ascii="Calibri" w:hAnsi="Calibri" w:cs="Times New Roman"/>
+          <w:i/>
+          <w:sz w:val="20"/>
+          <w:szCs w:val="20"/>
+        </w:rPr>
+        <w:t xml:space="preserve">Fortunately, we identified this </w:t>
+      </w:r>
+      <w:r>
+        <w:rPr>
+          <w:rFonts w:ascii="Calibri" w:hAnsi="Calibri" w:cs="Times New Roman"/>
+          <w:i/>
+          <w:sz w:val="20"/>
+          <w:szCs w:val="20"/>
+        </w:rPr>
+        <w:lastRenderedPageBreak/>
+        <w:t>issue early on and committed to resolving it by the next milestone, ensuring readiness for even more intricate gameplay.</w:t>
+      </w:r>
+    </w:p>
     <w:sectPr>
       <w:footerReference w:type="default" r:id="rId7"/>
       <w:pgSz w:w="12240" w:h="15840"/>
@@ -1791,7 +1752,7 @@
   <w:docDefaults>
     <w:rPrDefault>
       <w:rPr>
-        <w:rFonts w:asciiTheme="minorHAnsi" w:eastAsiaTheme="minorHAnsi" w:hAnsiTheme="minorHAnsi" w:cstheme="minorBidi"/>
+        <w:rFonts w:asciiTheme="minorHAnsi" w:eastAsia="SimSun" w:hAnsiTheme="minorHAnsi" w:cstheme="minorBidi"/>
         <w:sz w:val="22"/>
         <w:szCs w:val="22"/>
         <w:lang w:val="en-US" w:eastAsia="en-US" w:bidi="ar-SA"/>

</xml_diff>